<commit_message>
pr1 "acabada" falta el descenso de gradiente para multivariable
</commit_message>
<xml_diff>
--- a/pr1/Memoria.docx
+++ b/pr1/Memoria.docx
@@ -69,7 +69,27 @@
         <w:rPr>
           <w:lang w:val="es-ES"/>
         </w:rPr>
-        <w:t>Como hacer lo del Surface:</w:t>
+        <w:t>Como hacer lo del Surface</w:t>
+      </w:r>
+      <w:r>
+        <w:rPr>
+          <w:lang w:val="es-ES"/>
+        </w:rPr>
+        <w:t xml:space="preserve"> y </w:t>
+      </w:r>
+      <w:proofErr w:type="spellStart"/>
+      <w:r>
+        <w:rPr>
+          <w:lang w:val="es-ES"/>
+        </w:rPr>
+        <w:t>contour</w:t>
+      </w:r>
+      <w:proofErr w:type="spellEnd"/>
+      <w:r>
+        <w:rPr>
+          <w:lang w:val="es-ES"/>
+        </w:rPr>
+        <w:t>:</w:t>
       </w:r>
     </w:p>
     <w:p>
@@ -89,6 +109,11 @@
           <w:lang w:val="es-ES"/>
         </w:rPr>
       </w:pPr>
+      <w:bookmarkStart w:id="0" w:name="OLE_LINK46"/>
+      <w:bookmarkStart w:id="1" w:name="OLE_LINK47"/>
+      <w:bookmarkStart w:id="2" w:name="OLE_LINK41"/>
+      <w:bookmarkStart w:id="3" w:name="OLE_LINK42"/>
+      <w:bookmarkStart w:id="4" w:name="OLE_LINK45"/>
       <w:r>
         <w:rPr>
           <w:rFonts w:asciiTheme="majorHAnsi" w:hAnsiTheme="majorHAnsi" w:cstheme="majorHAnsi"/>
@@ -144,6 +169,10 @@
           <w:lang w:val="es-ES"/>
         </w:rPr>
       </w:pPr>
+      <w:bookmarkStart w:id="5" w:name="OLE_LINK48"/>
+      <w:bookmarkStart w:id="6" w:name="OLE_LINK49"/>
+      <w:bookmarkEnd w:id="0"/>
+      <w:bookmarkEnd w:id="1"/>
       <w:r>
         <w:rPr>
           <w:rFonts w:ascii="Menlo" w:hAnsi="Menlo" w:cs="Menlo"/>
@@ -199,6 +228,11 @@
           <w:lang w:val="es-ES"/>
         </w:rPr>
       </w:pPr>
+      <w:bookmarkStart w:id="7" w:name="OLE_LINK1"/>
+      <w:bookmarkStart w:id="8" w:name="OLE_LINK2"/>
+      <w:bookmarkStart w:id="9" w:name="OLE_LINK50"/>
+      <w:bookmarkEnd w:id="5"/>
+      <w:bookmarkEnd w:id="6"/>
       <w:r>
         <w:rPr>
           <w:rFonts w:ascii="Menlo" w:hAnsi="Menlo" w:cs="Menlo"/>
@@ -242,6 +276,11 @@
           <w:lang w:val="es-ES"/>
         </w:rPr>
       </w:pPr>
+      <w:bookmarkStart w:id="10" w:name="OLE_LINK51"/>
+      <w:bookmarkStart w:id="11" w:name="OLE_LINK52"/>
+      <w:bookmarkEnd w:id="7"/>
+      <w:bookmarkEnd w:id="8"/>
+      <w:bookmarkEnd w:id="9"/>
       <w:r>
         <w:rPr>
           <w:rFonts w:ascii="Menlo" w:hAnsi="Menlo" w:cs="Menlo"/>
@@ -285,6 +324,13 @@
           <w:lang w:val="es-ES"/>
         </w:rPr>
       </w:pPr>
+      <w:bookmarkStart w:id="12" w:name="OLE_LINK3"/>
+      <w:bookmarkStart w:id="13" w:name="OLE_LINK4"/>
+      <w:bookmarkStart w:id="14" w:name="OLE_LINK53"/>
+      <w:bookmarkStart w:id="15" w:name="OLE_LINK65"/>
+      <w:bookmarkStart w:id="16" w:name="_GoBack"/>
+      <w:bookmarkEnd w:id="10"/>
+      <w:bookmarkEnd w:id="11"/>
       <w:r>
         <w:rPr>
           <w:rFonts w:ascii="Menlo" w:hAnsi="Menlo" w:cs="Menlo"/>
@@ -306,6 +352,15 @@
           <w:lang w:val="es-ES"/>
         </w:rPr>
       </w:pPr>
+      <w:bookmarkStart w:id="17" w:name="OLE_LINK54"/>
+      <w:bookmarkStart w:id="18" w:name="OLE_LINK55"/>
+      <w:bookmarkStart w:id="19" w:name="OLE_LINK7"/>
+      <w:bookmarkStart w:id="20" w:name="OLE_LINK8"/>
+      <w:bookmarkEnd w:id="12"/>
+      <w:bookmarkEnd w:id="13"/>
+      <w:bookmarkEnd w:id="14"/>
+      <w:bookmarkEnd w:id="15"/>
+      <w:bookmarkEnd w:id="16"/>
       <w:r>
         <w:rPr>
           <w:rFonts w:ascii="Menlo" w:hAnsi="Menlo" w:cs="Menlo"/>
@@ -336,36 +391,120 @@
           <w:szCs w:val="30"/>
           <w:lang w:val="es-ES"/>
         </w:rPr>
+        <w:t>2)</w:t>
+      </w:r>
+      <w:r>
+        <w:rPr>
+          <w:rFonts w:ascii="Menlo" w:hAnsi="Menlo" w:cs="Menlo"/>
+          <w:color w:val="FF0000"/>
+          <w:sz w:val="30"/>
+          <w:szCs w:val="30"/>
+          <w:lang w:val="es-ES"/>
+        </w:rPr>
+        <w:t xml:space="preserve"> = datos(:, 1)</w:t>
+      </w:r>
+    </w:p>
+    <w:p>
+      <w:pPr>
+        <w:rPr>
+          <w:rFonts w:ascii="Menlo" w:hAnsi="Menlo" w:cs="Menlo"/>
+          <w:color w:val="FF0000"/>
+          <w:sz w:val="30"/>
+          <w:szCs w:val="30"/>
+          <w:lang w:val="es-ES"/>
+        </w:rPr>
+      </w:pPr>
+      <w:bookmarkStart w:id="21" w:name="OLE_LINK5"/>
+      <w:bookmarkStart w:id="22" w:name="OLE_LINK6"/>
+      <w:bookmarkStart w:id="23" w:name="OLE_LINK56"/>
+      <w:bookmarkStart w:id="24" w:name="OLE_LINK57"/>
+      <w:bookmarkEnd w:id="17"/>
+      <w:bookmarkEnd w:id="18"/>
+      <w:r>
+        <w:rPr>
+          <w:rFonts w:ascii="Menlo" w:hAnsi="Menlo" w:cs="Menlo"/>
+          <w:color w:val="FF0000"/>
+          <w:sz w:val="30"/>
+          <w:szCs w:val="30"/>
+          <w:lang w:val="es-ES"/>
+        </w:rPr>
+        <w:t>X</w:t>
+      </w:r>
+      <w:proofErr w:type="gramStart"/>
+      <w:r>
+        <w:rPr>
+          <w:rFonts w:ascii="Menlo" w:hAnsi="Menlo" w:cs="Menlo"/>
+          <w:color w:val="FF0000"/>
+          <w:sz w:val="30"/>
+          <w:szCs w:val="30"/>
+          <w:lang w:val="es-ES"/>
+        </w:rPr>
+        <w:t>(:,</w:t>
+      </w:r>
+      <w:proofErr w:type="gramEnd"/>
+      <w:r>
+        <w:rPr>
+          <w:rFonts w:ascii="Menlo" w:hAnsi="Menlo" w:cs="Menlo"/>
+          <w:color w:val="FF0000"/>
+          <w:sz w:val="30"/>
+          <w:szCs w:val="30"/>
+          <w:lang w:val="es-ES"/>
+        </w:rPr>
         <w:t>1) = 1</w:t>
       </w:r>
-    </w:p>
-    <w:p>
-      <w:pPr>
-        <w:rPr>
-          <w:rFonts w:ascii="Menlo" w:hAnsi="Menlo" w:cs="Menlo"/>
-          <w:color w:val="FF0000"/>
-          <w:sz w:val="30"/>
-          <w:szCs w:val="30"/>
-          <w:lang w:val="es-ES"/>
-        </w:rPr>
-      </w:pPr>
-      <w:r>
-        <w:rPr>
-          <w:rFonts w:ascii="Menlo" w:hAnsi="Menlo" w:cs="Menlo"/>
-          <w:color w:val="FF0000"/>
-          <w:sz w:val="30"/>
-          <w:szCs w:val="30"/>
-          <w:lang w:val="es-ES"/>
-        </w:rPr>
-        <w:t>X</w:t>
+      <w:bookmarkEnd w:id="21"/>
+      <w:bookmarkEnd w:id="22"/>
+    </w:p>
+    <w:p>
+      <w:pPr>
+        <w:rPr>
+          <w:rFonts w:asciiTheme="majorHAnsi" w:hAnsiTheme="majorHAnsi" w:cstheme="majorHAnsi"/>
+          <w:color w:val="FF0000"/>
+          <w:lang w:val="es-ES"/>
+        </w:rPr>
+      </w:pPr>
+      <w:bookmarkStart w:id="25" w:name="OLE_LINK58"/>
+      <w:bookmarkStart w:id="26" w:name="OLE_LINK59"/>
+      <w:bookmarkStart w:id="27" w:name="OLE_LINK9"/>
+      <w:bookmarkStart w:id="28" w:name="OLE_LINK10"/>
+      <w:bookmarkEnd w:id="19"/>
+      <w:bookmarkEnd w:id="20"/>
+      <w:bookmarkEnd w:id="23"/>
+      <w:bookmarkEnd w:id="24"/>
+      <w:r>
+        <w:rPr>
+          <w:rFonts w:asciiTheme="majorHAnsi" w:hAnsiTheme="majorHAnsi" w:cstheme="majorHAnsi"/>
+          <w:color w:val="FF0000"/>
+          <w:lang w:val="es-ES"/>
+        </w:rPr>
+        <w:t>theta = theta’</w:t>
+      </w:r>
+    </w:p>
+    <w:p>
+      <w:pPr>
+        <w:rPr>
+          <w:rFonts w:asciiTheme="majorHAnsi" w:hAnsiTheme="majorHAnsi" w:cstheme="majorHAnsi"/>
+          <w:color w:val="FF0000"/>
+          <w:lang w:val="es-ES"/>
+        </w:rPr>
+      </w:pPr>
+      <w:bookmarkStart w:id="29" w:name="OLE_LINK60"/>
+      <w:bookmarkStart w:id="30" w:name="OLE_LINK61"/>
+      <w:bookmarkEnd w:id="25"/>
+      <w:bookmarkEnd w:id="26"/>
+      <w:r>
+        <w:rPr>
+          <w:rFonts w:asciiTheme="majorHAnsi" w:hAnsiTheme="majorHAnsi" w:cstheme="majorHAnsi"/>
+          <w:color w:val="FF0000"/>
+          <w:lang w:val="es-ES"/>
+        </w:rPr>
+        <w:t>Y = datos</w:t>
       </w:r>
       <w:proofErr w:type="gramStart"/>
       <w:r>
         <w:rPr>
-          <w:rFonts w:ascii="Menlo" w:hAnsi="Menlo" w:cs="Menlo"/>
-          <w:color w:val="FF0000"/>
-          <w:sz w:val="30"/>
-          <w:szCs w:val="30"/>
+          <w:rFonts w:asciiTheme="majorHAnsi" w:hAnsiTheme="majorHAnsi" w:cstheme="majorHAnsi"/>
+          <w:color w:val="FF0000"/>
           <w:lang w:val="es-ES"/>
         </w:rPr>
         <w:t>(:,</w:t>
@@ -373,42 +512,20 @@
       <w:proofErr w:type="gramEnd"/>
       <w:r>
         <w:rPr>
-          <w:rFonts w:ascii="Menlo" w:hAnsi="Menlo" w:cs="Menlo"/>
-          <w:color w:val="FF0000"/>
-          <w:sz w:val="30"/>
-          <w:szCs w:val="30"/>
+          <w:rFonts w:asciiTheme="majorHAnsi" w:hAnsiTheme="majorHAnsi" w:cstheme="majorHAnsi"/>
+          <w:color w:val="FF0000"/>
           <w:lang w:val="es-ES"/>
         </w:rPr>
         <w:t>2)</w:t>
       </w:r>
-      <w:r>
-        <w:rPr>
-          <w:rFonts w:ascii="Menlo" w:hAnsi="Menlo" w:cs="Menlo"/>
-          <w:color w:val="FF0000"/>
-          <w:sz w:val="30"/>
-          <w:szCs w:val="30"/>
-          <w:lang w:val="es-ES"/>
-        </w:rPr>
-        <w:t xml:space="preserve"> = datos(:, 1)</w:t>
-      </w:r>
-    </w:p>
-    <w:p>
-      <w:pPr>
-        <w:rPr>
-          <w:rFonts w:asciiTheme="majorHAnsi" w:hAnsiTheme="majorHAnsi" w:cstheme="majorHAnsi"/>
-          <w:color w:val="FF0000"/>
-          <w:lang w:val="es-ES"/>
-        </w:rPr>
-      </w:pPr>
-      <w:r>
-        <w:rPr>
-          <w:rFonts w:asciiTheme="majorHAnsi" w:hAnsiTheme="majorHAnsi" w:cstheme="majorHAnsi"/>
-          <w:color w:val="FF0000"/>
-          <w:lang w:val="es-ES"/>
-        </w:rPr>
-        <w:t>theta = theta’</w:t>
-      </w:r>
-    </w:p>
+    </w:p>
+    <w:bookmarkEnd w:id="2"/>
+    <w:bookmarkEnd w:id="3"/>
+    <w:bookmarkEnd w:id="4"/>
+    <w:bookmarkEnd w:id="27"/>
+    <w:bookmarkEnd w:id="28"/>
+    <w:bookmarkEnd w:id="29"/>
+    <w:bookmarkEnd w:id="30"/>
     <w:p>
       <w:pPr>
         <w:rPr>
@@ -499,6 +616,11 @@
         </w:rPr>
         <w:t xml:space="preserve">  </w:t>
       </w:r>
+      <w:bookmarkStart w:id="31" w:name="OLE_LINK11"/>
+      <w:bookmarkStart w:id="32" w:name="OLE_LINK12"/>
+      <w:bookmarkStart w:id="33" w:name="OLE_LINK43"/>
+      <w:bookmarkStart w:id="34" w:name="OLE_LINK44"/>
+      <w:bookmarkStart w:id="35" w:name="OLE_LINK62"/>
       <w:proofErr w:type="spellStart"/>
       <w:r>
         <w:rPr>
@@ -549,6 +671,10 @@
           <w:lang w:val="en-US"/>
         </w:rPr>
       </w:pPr>
+      <w:bookmarkStart w:id="36" w:name="OLE_LINK25"/>
+      <w:bookmarkStart w:id="37" w:name="OLE_LINK26"/>
+      <w:bookmarkEnd w:id="31"/>
+      <w:bookmarkEnd w:id="32"/>
       <w:r>
         <w:rPr>
           <w:rFonts w:ascii="Menlo" w:hAnsi="Menlo" w:cs="Menlo"/>
@@ -559,6 +685,8 @@
         </w:rPr>
         <w:t xml:space="preserve">  </w:t>
       </w:r>
+      <w:bookmarkStart w:id="38" w:name="OLE_LINK13"/>
+      <w:bookmarkStart w:id="39" w:name="OLE_LINK14"/>
       <w:r>
         <w:rPr>
           <w:rFonts w:ascii="Menlo" w:hAnsi="Menlo" w:cs="Menlo"/>
@@ -597,6 +725,12 @@
           <w:lang w:val="en-US"/>
         </w:rPr>
       </w:pPr>
+      <w:bookmarkStart w:id="40" w:name="OLE_LINK27"/>
+      <w:bookmarkStart w:id="41" w:name="OLE_LINK28"/>
+      <w:bookmarkEnd w:id="36"/>
+      <w:bookmarkEnd w:id="37"/>
+      <w:bookmarkEnd w:id="38"/>
+      <w:bookmarkEnd w:id="39"/>
       <w:r>
         <w:rPr>
           <w:rFonts w:ascii="Menlo" w:hAnsi="Menlo" w:cs="Menlo"/>
@@ -607,6 +741,8 @@
         </w:rPr>
         <w:t xml:space="preserve">  </w:t>
       </w:r>
+      <w:bookmarkStart w:id="42" w:name="OLE_LINK15"/>
+      <w:bookmarkStart w:id="43" w:name="OLE_LINK16"/>
       <w:proofErr w:type="spellStart"/>
       <w:r>
         <w:rPr>
@@ -679,6 +815,12 @@
           <w:lang w:val="es-ES"/>
         </w:rPr>
       </w:pPr>
+      <w:bookmarkStart w:id="44" w:name="OLE_LINK29"/>
+      <w:bookmarkStart w:id="45" w:name="OLE_LINK30"/>
+      <w:bookmarkEnd w:id="40"/>
+      <w:bookmarkEnd w:id="41"/>
+      <w:bookmarkEnd w:id="42"/>
+      <w:bookmarkEnd w:id="43"/>
       <w:r>
         <w:rPr>
           <w:rFonts w:ascii="Menlo" w:hAnsi="Menlo" w:cs="Menlo"/>
@@ -689,49 +831,17 @@
         </w:rPr>
         <w:t xml:space="preserve">  </w:t>
       </w:r>
-      <w:proofErr w:type="spellStart"/>
-      <w:r>
-        <w:rPr>
-          <w:rFonts w:ascii="Menlo" w:hAnsi="Menlo" w:cs="Menlo"/>
-          <w:color w:val="FF0000"/>
-          <w:sz w:val="30"/>
-          <w:szCs w:val="30"/>
-          <w:lang w:val="es-ES"/>
-        </w:rPr>
-        <w:t>tmp</w:t>
-      </w:r>
-      <w:proofErr w:type="spellEnd"/>
-      <w:r>
-        <w:rPr>
-          <w:rFonts w:ascii="Menlo" w:hAnsi="Menlo" w:cs="Menlo"/>
-          <w:color w:val="FF0000"/>
-          <w:sz w:val="30"/>
-          <w:szCs w:val="30"/>
-          <w:lang w:val="es-ES"/>
-        </w:rPr>
-        <w:t>(2,</w:t>
-      </w:r>
-      <w:proofErr w:type="gramStart"/>
-      <w:r>
-        <w:rPr>
-          <w:rFonts w:ascii="Menlo" w:hAnsi="Menlo" w:cs="Menlo"/>
-          <w:color w:val="FF0000"/>
-          <w:sz w:val="30"/>
-          <w:szCs w:val="30"/>
-          <w:lang w:val="es-ES"/>
-        </w:rPr>
-        <w:t>1)=</w:t>
-      </w:r>
-      <w:proofErr w:type="gramEnd"/>
-      <w:r>
-        <w:rPr>
-          <w:rFonts w:ascii="Menlo" w:hAnsi="Menlo" w:cs="Menlo"/>
-          <w:color w:val="FF0000"/>
-          <w:sz w:val="30"/>
-          <w:szCs w:val="30"/>
-          <w:lang w:val="es-ES"/>
-        </w:rPr>
-        <w:t>theta(2,j);</w:t>
+      <w:bookmarkStart w:id="46" w:name="OLE_LINK17"/>
+      <w:bookmarkStart w:id="47" w:name="OLE_LINK18"/>
+      <w:r>
+        <w:rPr>
+          <w:rFonts w:ascii="Menlo" w:hAnsi="Menlo" w:cs="Menlo"/>
+          <w:color w:val="FF0000"/>
+          <w:sz w:val="30"/>
+          <w:szCs w:val="30"/>
+          <w:lang w:val="es-ES"/>
+        </w:rPr>
+        <w:t>tmp(2,1)=theta(2,j);</w:t>
       </w:r>
     </w:p>
     <w:p>
@@ -761,15 +871,33 @@
           <w:lang w:val="es-ES"/>
         </w:rPr>
       </w:pPr>
-      <w:r>
-        <w:rPr>
-          <w:rFonts w:ascii="Menlo" w:hAnsi="Menlo" w:cs="Menlo"/>
-          <w:color w:val="FF0000"/>
-          <w:sz w:val="30"/>
-          <w:szCs w:val="30"/>
-          <w:lang w:val="es-ES"/>
-        </w:rPr>
-        <w:t xml:space="preserve">  J(</w:t>
+      <w:bookmarkStart w:id="48" w:name="OLE_LINK31"/>
+      <w:bookmarkStart w:id="49" w:name="OLE_LINK32"/>
+      <w:bookmarkEnd w:id="44"/>
+      <w:bookmarkEnd w:id="45"/>
+      <w:bookmarkEnd w:id="46"/>
+      <w:bookmarkEnd w:id="47"/>
+      <w:r>
+        <w:rPr>
+          <w:rFonts w:ascii="Menlo" w:hAnsi="Menlo" w:cs="Menlo"/>
+          <w:color w:val="FF0000"/>
+          <w:sz w:val="30"/>
+          <w:szCs w:val="30"/>
+          <w:lang w:val="es-ES"/>
+        </w:rPr>
+        <w:t xml:space="preserve">  </w:t>
+      </w:r>
+      <w:bookmarkStart w:id="50" w:name="OLE_LINK19"/>
+      <w:bookmarkStart w:id="51" w:name="OLE_LINK20"/>
+      <w:r>
+        <w:rPr>
+          <w:rFonts w:ascii="Menlo" w:hAnsi="Menlo" w:cs="Menlo"/>
+          <w:color w:val="FF0000"/>
+          <w:sz w:val="30"/>
+          <w:szCs w:val="30"/>
+          <w:lang w:val="es-ES"/>
+        </w:rPr>
+        <w:t>J(</w:t>
       </w:r>
       <w:proofErr w:type="spellStart"/>
       <w:proofErr w:type="gramStart"/>
@@ -886,9 +1014,15 @@
           <w:color w:val="FF0000"/>
           <w:sz w:val="30"/>
           <w:szCs w:val="30"/>
-          <w:lang w:val="es-ES"/>
-        </w:rPr>
-      </w:pPr>
+          <w:lang w:val="en-US"/>
+        </w:rPr>
+      </w:pPr>
+      <w:bookmarkStart w:id="52" w:name="OLE_LINK33"/>
+      <w:bookmarkStart w:id="53" w:name="OLE_LINK34"/>
+      <w:bookmarkEnd w:id="48"/>
+      <w:bookmarkEnd w:id="49"/>
+      <w:bookmarkEnd w:id="50"/>
+      <w:bookmarkEnd w:id="51"/>
       <w:r>
         <w:rPr>
           <w:rFonts w:ascii="Menlo" w:hAnsi="Menlo" w:cs="Menlo"/>
@@ -899,117 +1033,191 @@
         </w:rPr>
         <w:t xml:space="preserve">  </w:t>
       </w:r>
+      <w:bookmarkStart w:id="54" w:name="OLE_LINK21"/>
+      <w:bookmarkStart w:id="55" w:name="OLE_LINK22"/>
+      <w:r>
+        <w:rPr>
+          <w:rFonts w:ascii="Menlo" w:hAnsi="Menlo" w:cs="Menlo"/>
+          <w:color w:val="FF0000"/>
+          <w:sz w:val="30"/>
+          <w:szCs w:val="30"/>
+          <w:lang w:val="en-US"/>
+        </w:rPr>
+        <w:t>endfor</w:t>
+      </w:r>
+    </w:p>
+    <w:p>
+      <w:pPr>
+        <w:rPr>
+          <w:rFonts w:ascii="Menlo" w:hAnsi="Menlo" w:cs="Menlo"/>
+          <w:color w:val="FF0000"/>
+          <w:sz w:val="30"/>
+          <w:szCs w:val="30"/>
+          <w:lang w:val="en-US"/>
+        </w:rPr>
+      </w:pPr>
+      <w:bookmarkStart w:id="56" w:name="OLE_LINK35"/>
+      <w:bookmarkStart w:id="57" w:name="OLE_LINK36"/>
+      <w:bookmarkEnd w:id="52"/>
+      <w:bookmarkEnd w:id="53"/>
+      <w:bookmarkEnd w:id="54"/>
+      <w:bookmarkEnd w:id="55"/>
+      <w:r>
+        <w:rPr>
+          <w:rFonts w:ascii="Menlo" w:hAnsi="Menlo" w:cs="Menlo"/>
+          <w:color w:val="FF0000"/>
+          <w:sz w:val="30"/>
+          <w:szCs w:val="30"/>
+          <w:lang w:val="en-US"/>
+        </w:rPr>
+        <w:t xml:space="preserve">  </w:t>
+      </w:r>
+      <w:bookmarkStart w:id="58" w:name="OLE_LINK23"/>
+      <w:bookmarkStart w:id="59" w:name="OLE_LINK24"/>
+      <w:r>
+        <w:rPr>
+          <w:rFonts w:ascii="Menlo" w:hAnsi="Menlo" w:cs="Menlo"/>
+          <w:color w:val="FF0000"/>
+          <w:sz w:val="30"/>
+          <w:szCs w:val="30"/>
+          <w:lang w:val="en-US"/>
+        </w:rPr>
+        <w:t>endfor</w:t>
+      </w:r>
+      <w:bookmarkEnd w:id="58"/>
+      <w:bookmarkEnd w:id="59"/>
+    </w:p>
+    <w:bookmarkEnd w:id="33"/>
+    <w:bookmarkEnd w:id="34"/>
+    <w:bookmarkEnd w:id="35"/>
+    <w:bookmarkEnd w:id="56"/>
+    <w:bookmarkEnd w:id="57"/>
+    <w:p>
+      <w:pPr>
+        <w:rPr>
+          <w:rFonts w:ascii="Menlo" w:hAnsi="Menlo" w:cs="Menlo"/>
+          <w:color w:val="FF0000"/>
+          <w:sz w:val="30"/>
+          <w:szCs w:val="30"/>
+          <w:lang w:val="en-US"/>
+        </w:rPr>
+      </w:pPr>
+    </w:p>
+    <w:p>
+      <w:pPr>
+        <w:rPr>
+          <w:rFonts w:ascii="Menlo" w:hAnsi="Menlo" w:cs="Menlo"/>
+          <w:color w:val="FF0000"/>
+          <w:sz w:val="30"/>
+          <w:szCs w:val="30"/>
+          <w:lang w:val="en-US"/>
+        </w:rPr>
+      </w:pPr>
+      <w:bookmarkStart w:id="60" w:name="OLE_LINK37"/>
+      <w:bookmarkStart w:id="61" w:name="OLE_LINK38"/>
+      <w:r>
+        <w:rPr>
+          <w:rFonts w:ascii="Menlo" w:hAnsi="Menlo" w:cs="Menlo"/>
+          <w:color w:val="FF0000"/>
+          <w:sz w:val="30"/>
+          <w:szCs w:val="30"/>
+          <w:lang w:val="en-US"/>
+        </w:rPr>
+        <w:t>surface(</w:t>
+      </w:r>
+      <w:bookmarkStart w:id="62" w:name="OLE_LINK39"/>
+      <w:bookmarkStart w:id="63" w:name="OLE_LINK40"/>
+      <w:r>
+        <w:rPr>
+          <w:rFonts w:ascii="Menlo" w:hAnsi="Menlo" w:cs="Menlo"/>
+          <w:color w:val="FF0000"/>
+          <w:sz w:val="30"/>
+          <w:szCs w:val="30"/>
+          <w:lang w:val="en-US"/>
+        </w:rPr>
+        <w:t>theta(1,:),theta(2,:),J</w:t>
+      </w:r>
+      <w:bookmarkEnd w:id="62"/>
+      <w:bookmarkEnd w:id="63"/>
+      <w:r>
+        <w:rPr>
+          <w:rFonts w:ascii="Menlo" w:hAnsi="Menlo" w:cs="Menlo"/>
+          <w:color w:val="FF0000"/>
+          <w:sz w:val="30"/>
+          <w:szCs w:val="30"/>
+          <w:lang w:val="en-US"/>
+        </w:rPr>
+        <w:t>)</w:t>
+      </w:r>
+      <w:bookmarkEnd w:id="60"/>
+      <w:bookmarkEnd w:id="61"/>
+    </w:p>
+    <w:p>
+      <w:pPr>
+        <w:rPr>
+          <w:rFonts w:asciiTheme="majorHAnsi" w:hAnsiTheme="majorHAnsi" w:cstheme="majorHAnsi"/>
+          <w:color w:val="FF0000"/>
+          <w:lang w:val="en-US"/>
+        </w:rPr>
+      </w:pPr>
+      <w:bookmarkStart w:id="64" w:name="OLE_LINK63"/>
+      <w:bookmarkStart w:id="65" w:name="OLE_LINK64"/>
+      <w:r>
+        <w:rPr>
+          <w:rFonts w:ascii="Menlo" w:hAnsi="Menlo" w:cs="Menlo"/>
+          <w:color w:val="FF0000"/>
+          <w:sz w:val="22"/>
+          <w:szCs w:val="22"/>
+          <w:lang w:val="en-US"/>
+        </w:rPr>
+        <w:t>contour (theta(</w:t>
+      </w:r>
+      <w:proofErr w:type="gramStart"/>
+      <w:r>
+        <w:rPr>
+          <w:rFonts w:ascii="Menlo" w:hAnsi="Menlo" w:cs="Menlo"/>
+          <w:color w:val="FF0000"/>
+          <w:sz w:val="22"/>
+          <w:szCs w:val="22"/>
+          <w:lang w:val="en-US"/>
+        </w:rPr>
+        <w:t>1,:)</w:t>
+      </w:r>
+      <w:proofErr w:type="gramEnd"/>
+      <w:r>
+        <w:rPr>
+          <w:rFonts w:ascii="Menlo" w:hAnsi="Menlo" w:cs="Menlo"/>
+          <w:color w:val="FF0000"/>
+          <w:sz w:val="22"/>
+          <w:szCs w:val="22"/>
+          <w:lang w:val="en-US"/>
+        </w:rPr>
+        <w:t>,theta(2,:),</w:t>
+      </w:r>
       <w:proofErr w:type="spellStart"/>
       <w:r>
         <w:rPr>
           <w:rFonts w:ascii="Menlo" w:hAnsi="Menlo" w:cs="Menlo"/>
           <w:color w:val="FF0000"/>
-          <w:sz w:val="30"/>
-          <w:szCs w:val="30"/>
-          <w:lang w:val="es-ES"/>
-        </w:rPr>
-        <w:t>endfor</w:t>
+          <w:sz w:val="22"/>
+          <w:szCs w:val="22"/>
+          <w:lang w:val="en-US"/>
+        </w:rPr>
+        <w:t>J,logspace</w:t>
       </w:r>
       <w:proofErr w:type="spellEnd"/>
-    </w:p>
-    <w:p>
-      <w:pPr>
-        <w:rPr>
-          <w:rFonts w:ascii="Menlo" w:hAnsi="Menlo" w:cs="Menlo"/>
-          <w:color w:val="FF0000"/>
-          <w:sz w:val="30"/>
-          <w:szCs w:val="30"/>
-          <w:lang w:val="es-ES"/>
-        </w:rPr>
-      </w:pPr>
-      <w:r>
-        <w:rPr>
-          <w:rFonts w:ascii="Menlo" w:hAnsi="Menlo" w:cs="Menlo"/>
-          <w:color w:val="FF0000"/>
-          <w:sz w:val="30"/>
-          <w:szCs w:val="30"/>
-          <w:lang w:val="es-ES"/>
-        </w:rPr>
-        <w:t xml:space="preserve">  </w:t>
-      </w:r>
-      <w:proofErr w:type="spellStart"/>
-      <w:r>
-        <w:rPr>
-          <w:rFonts w:ascii="Menlo" w:hAnsi="Menlo" w:cs="Menlo"/>
-          <w:color w:val="FF0000"/>
-          <w:sz w:val="30"/>
-          <w:szCs w:val="30"/>
-          <w:lang w:val="es-ES"/>
-        </w:rPr>
-        <w:t>endfor</w:t>
-      </w:r>
-      <w:proofErr w:type="spellEnd"/>
-    </w:p>
-    <w:p>
-      <w:pPr>
-        <w:rPr>
-          <w:rFonts w:ascii="Menlo" w:hAnsi="Menlo" w:cs="Menlo"/>
-          <w:color w:val="FF0000"/>
-          <w:sz w:val="30"/>
-          <w:szCs w:val="30"/>
-          <w:lang w:val="es-ES"/>
-        </w:rPr>
-      </w:pPr>
-      <w:bookmarkStart w:id="0" w:name="_GoBack"/>
-      <w:bookmarkEnd w:id="0"/>
-    </w:p>
-    <w:p>
-      <w:pPr>
-        <w:rPr>
-          <w:rFonts w:asciiTheme="majorHAnsi" w:hAnsiTheme="majorHAnsi" w:cstheme="majorHAnsi"/>
-          <w:color w:val="FF0000"/>
-          <w:lang w:val="es-ES"/>
-        </w:rPr>
-      </w:pPr>
-      <w:proofErr w:type="spellStart"/>
-      <w:r>
-        <w:rPr>
-          <w:rFonts w:ascii="Menlo" w:hAnsi="Menlo" w:cs="Menlo"/>
-          <w:color w:val="FF0000"/>
-          <w:sz w:val="30"/>
-          <w:szCs w:val="30"/>
-          <w:lang w:val="es-ES"/>
-        </w:rPr>
-        <w:t>surface</w:t>
-      </w:r>
-      <w:proofErr w:type="spellEnd"/>
-      <w:r>
-        <w:rPr>
-          <w:rFonts w:ascii="Menlo" w:hAnsi="Menlo" w:cs="Menlo"/>
-          <w:color w:val="FF0000"/>
-          <w:sz w:val="30"/>
-          <w:szCs w:val="30"/>
-          <w:lang w:val="es-ES"/>
-        </w:rPr>
-        <w:t>(theta(</w:t>
-      </w:r>
-      <w:proofErr w:type="gramStart"/>
-      <w:r>
-        <w:rPr>
-          <w:rFonts w:ascii="Menlo" w:hAnsi="Menlo" w:cs="Menlo"/>
-          <w:color w:val="FF0000"/>
-          <w:sz w:val="30"/>
-          <w:szCs w:val="30"/>
-          <w:lang w:val="es-ES"/>
-        </w:rPr>
-        <w:t>1,:)</w:t>
-      </w:r>
-      <w:proofErr w:type="gramEnd"/>
-      <w:r>
-        <w:rPr>
-          <w:rFonts w:ascii="Menlo" w:hAnsi="Menlo" w:cs="Menlo"/>
-          <w:color w:val="FF0000"/>
-          <w:sz w:val="30"/>
-          <w:szCs w:val="30"/>
-          <w:lang w:val="es-ES"/>
-        </w:rPr>
-        <w:t>,theta(2,:),J)</w:t>
-      </w:r>
+      <w:r>
+        <w:rPr>
+          <w:rFonts w:ascii="Menlo" w:hAnsi="Menlo" w:cs="Menlo"/>
+          <w:color w:val="FF0000"/>
+          <w:sz w:val="22"/>
+          <w:szCs w:val="22"/>
+          <w:lang w:val="en-US"/>
+        </w:rPr>
+        <w:t>(-2,3,20))</w:t>
+      </w:r>
+      <w:bookmarkEnd w:id="64"/>
+      <w:bookmarkEnd w:id="65"/>
     </w:p>
     <w:sectPr>
       <w:pgSz w:w="11900" w:h="16840"/>

</xml_diff>

<commit_message>
memoria de la practica 1
</commit_message>
<xml_diff>
--- a/pr1/Memoria.docx
+++ b/pr1/Memoria.docx
@@ -3863,6 +3863,7 @@
     <w:p>
       <w:pPr>
         <w:rPr>
+          <w:u w:val="single"/>
           <w:lang w:val="es-ES"/>
         </w:rPr>
       </w:pPr>
@@ -3885,8 +3886,30 @@
         <w:rPr>
           <w:lang w:val="es-ES"/>
         </w:rPr>
-        <w:t xml:space="preserve"> (en dos dimensiones, pero se aprecia como la función de coste se va acercando al mínimo) y con, respectivamente.</w:t>
-      </w:r>
+        <w:t xml:space="preserve"> (en dos dimensiones, pero se aprecia como la función de coste se va acercando al mínimo) y </w:t>
+      </w:r>
+      <w:proofErr w:type="spellStart"/>
+      <w:r>
+        <w:rPr>
+          <w:lang w:val="es-ES"/>
+        </w:rPr>
+        <w:t>con</w:t>
+      </w:r>
+      <w:r>
+        <w:rPr>
+          <w:lang w:val="es-ES"/>
+        </w:rPr>
+        <w:t>tour</w:t>
+      </w:r>
+      <w:proofErr w:type="spellEnd"/>
+      <w:r>
+        <w:rPr>
+          <w:lang w:val="es-ES"/>
+        </w:rPr>
+        <w:t>, respectivamente.</w:t>
+      </w:r>
+      <w:bookmarkStart w:id="0" w:name="_GoBack"/>
+      <w:bookmarkEnd w:id="0"/>
     </w:p>
     <w:p>
       <w:pPr>
@@ -8712,8 +8735,6 @@
           <w:lang w:val="en-US"/>
         </w:rPr>
       </w:pPr>
-      <w:bookmarkStart w:id="0" w:name="_GoBack"/>
-      <w:bookmarkEnd w:id="0"/>
     </w:p>
     <w:sectPr>
       <w:pgSz w:w="11900" w:h="16840"/>

</xml_diff>